<commit_message>
Last Checkin from my laptop
Last Checkin from my laptop love you
</commit_message>
<xml_diff>
--- a/MyTest/bin/resources/Pandidurai Java Developer.docx
+++ b/MyTest/bin/resources/Pandidurai Java Developer.docx
@@ -16,6 +16,13 @@
           <w:sz w:val="40"/>
         </w:rPr>
         <w:t>PANDIDURAI R</w:t>
+      </w:r>
+      <w:r>
+        <w:rPr>
+          <w:b/>
+          <w:sz w:val="40"/>
+        </w:rPr>
+        <w:t>AVINDRAN</w:t>
       </w:r>
     </w:p>
     <w:p>
@@ -88,17 +95,6 @@
           <w:sz w:val="20"/>
         </w:rPr>
       </w:pPr>
-    </w:p>
-    <w:p>
-      <w:pPr>
-        <w:pStyle w:val="IntenseQuote"/>
-        <w:spacing w:line="240" w:lineRule="auto"/>
-        <w:ind w:left="0"/>
-        <w:rPr>
-          <w:i w:val="0"/>
-          <w:sz w:val="20"/>
-        </w:rPr>
-      </w:pPr>
       <w:r>
         <w:rPr>
           <w:i w:val="0"/>
@@ -179,7 +175,7 @@
         <w:rPr>
           <w:szCs w:val="24"/>
         </w:rPr>
-        <w:t>9</w:t>
+        <w:t>10</w:t>
       </w:r>
       <w:r>
         <w:rPr>
@@ -608,8 +604,10 @@
                 <w:sz w:val="18"/>
                 <w:szCs w:val="20"/>
               </w:rPr>
-              <w:t>4</w:t>
-            </w:r>
+              <w:t>5</w:t>
+            </w:r>
+            <w:bookmarkStart w:id="0" w:name="_GoBack"/>
+            <w:bookmarkEnd w:id="0"/>
             <w:r>
               <w:rPr>
                 <w:sz w:val="18"/>
@@ -670,6 +668,29 @@
                 <w:szCs w:val="20"/>
               </w:rPr>
               <w:t>Java, J2EE</w:t>
+            </w:r>
+            <w:r>
+              <w:rPr>
+                <w:sz w:val="18"/>
+                <w:szCs w:val="20"/>
+              </w:rPr>
+              <w:t xml:space="preserve">, </w:t>
+            </w:r>
+            <w:proofErr w:type="spellStart"/>
+            <w:r>
+              <w:rPr>
+                <w:sz w:val="18"/>
+                <w:szCs w:val="20"/>
+              </w:rPr>
+              <w:t>Javascript</w:t>
+            </w:r>
+            <w:proofErr w:type="spellEnd"/>
+            <w:r>
+              <w:rPr>
+                <w:sz w:val="18"/>
+                <w:szCs w:val="20"/>
+              </w:rPr>
+              <w:t>, REST</w:t>
             </w:r>
           </w:p>
         </w:tc>
@@ -927,8 +948,6 @@
               </w:rPr>
               <w:t>6</w:t>
             </w:r>
-            <w:bookmarkStart w:id="0" w:name="_GoBack"/>
-            <w:bookmarkEnd w:id="0"/>
             <w:r>
               <w:rPr>
                 <w:sz w:val="18"/>
@@ -1998,6 +2017,15 @@
                 <w:lang w:val="en-US"/>
               </w:rPr>
               <w:t>, SPRING</w:t>
+            </w:r>
+            <w:r>
+              <w:rPr>
+                <w:b/>
+                <w:sz w:val="18"/>
+                <w:szCs w:val="20"/>
+                <w:lang w:val="en-US"/>
+              </w:rPr>
+              <w:t>BOOT</w:t>
             </w:r>
           </w:p>
         </w:tc>
@@ -5568,7 +5596,7 @@
         <v:path o:extrusionok="f" gradientshapeok="t" o:connecttype="rect"/>
         <o:lock v:ext="edit" aspectratio="t"/>
       </v:shapetype>
-      <v:shape id="_x0000_i1029" type="#_x0000_t75" style="width:11.25pt;height:11.25pt" o:bullet="t">
+      <v:shape id="_x0000_i1027" type="#_x0000_t75" style="width:11.25pt;height:11.25pt" o:bullet="t">
         <v:imagedata r:id="rId1" o:title="BD15057_"/>
       </v:shape>
     </w:pict>
@@ -9848,16 +9876,16 @@
 </file>
 
 <file path=customXml/item1.xml><?xml version="1.0" encoding="utf-8"?>
-<ct:contentTypeSchema xmlns:ct="http://schemas.microsoft.com/office/2006/metadata/contentType" xmlns:ma="http://schemas.microsoft.com/office/2006/metadata/properties/metaAttributes" ct:_="" ma:_="" ma:contentTypeName="TemplateFile" ma:contentTypeID="0x0101006EDDDB5EE6D98C44930B742096920B300400F5B6D36B3EF94B4E9A635CDF2A18F5B8" ma:contentTypeVersion="33" ma:contentTypeDescription="Create a new document." ma:contentTypeScope="" ma:versionID="37d3ec2b48d53e45b233ad8f52fe1b11"/>
-</file>
-
-<file path=customXml/item2.xml><?xml version="1.0" encoding="utf-8"?>
 <?mso-contentType ?>
 <FormTemplates xmlns="http://schemas.microsoft.com/sharepoint/v3/contenttype/forms">
   <Display>DocumentLibraryForm</Display>
   <Edit>AssetEditForm</Edit>
   <New>DocumentLibraryForm</New>
 </FormTemplates>
+</file>
+
+<file path=customXml/item2.xml><?xml version="1.0" encoding="utf-8"?>
+<ct:contentTypeSchema xmlns:ct="http://schemas.microsoft.com/office/2006/metadata/contentType" xmlns:ma="http://schemas.microsoft.com/office/2006/metadata/properties/metaAttributes" ct:_="" ma:_="" ma:contentTypeName="TemplateFile" ma:contentTypeID="0x0101006EDDDB5EE6D98C44930B742096920B300400F5B6D36B3EF94B4E9A635CDF2A18F5B8" ma:contentTypeVersion="33" ma:contentTypeDescription="Create a new document." ma:contentTypeScope="" ma:versionID="37d3ec2b48d53e45b233ad8f52fe1b11"/>
 </file>
 
 <file path=customXml/item3.xml><?xml version="1.0" encoding="utf-8"?>
@@ -9869,18 +9897,18 @@
 </file>
 
 <file path=customXml/itemProps1.xml><?xml version="1.0" encoding="utf-8"?>
-<ds:datastoreItem xmlns:ds="http://schemas.openxmlformats.org/officeDocument/2006/customXml" ds:itemID="{DE85991D-DB69-4306-BCE1-5AD29FD50C3F}">
+<ds:datastoreItem xmlns:ds="http://schemas.openxmlformats.org/officeDocument/2006/customXml" ds:itemID="{A203DD7F-9748-4946-A2DC-EB6828AF1DDD}">
   <ds:schemaRefs>
-    <ds:schemaRef ds:uri="http://schemas.microsoft.com/office/2006/metadata/contentType"/>
-    <ds:schemaRef ds:uri="http://schemas.microsoft.com/office/2006/metadata/properties/metaAttributes"/>
+    <ds:schemaRef ds:uri="http://schemas.microsoft.com/sharepoint/v3/contenttype/forms"/>
   </ds:schemaRefs>
 </ds:datastoreItem>
 </file>
 
 <file path=customXml/itemProps2.xml><?xml version="1.0" encoding="utf-8"?>
-<ds:datastoreItem xmlns:ds="http://schemas.openxmlformats.org/officeDocument/2006/customXml" ds:itemID="{A203DD7F-9748-4946-A2DC-EB6828AF1DDD}">
+<ds:datastoreItem xmlns:ds="http://schemas.openxmlformats.org/officeDocument/2006/customXml" ds:itemID="{DE85991D-DB69-4306-BCE1-5AD29FD50C3F}">
   <ds:schemaRefs>
-    <ds:schemaRef ds:uri="http://schemas.microsoft.com/sharepoint/v3/contenttype/forms"/>
+    <ds:schemaRef ds:uri="http://schemas.microsoft.com/office/2006/metadata/contentType"/>
+    <ds:schemaRef ds:uri="http://schemas.microsoft.com/office/2006/metadata/properties/metaAttributes"/>
   </ds:schemaRefs>
 </ds:datastoreItem>
 </file>
@@ -9895,7 +9923,7 @@
 </file>
 
 <file path=customXml/itemProps4.xml><?xml version="1.0" encoding="utf-8"?>
-<ds:datastoreItem xmlns:ds="http://schemas.openxmlformats.org/officeDocument/2006/customXml" ds:itemID="{809008EB-A0C1-477A-BAE1-2EB535053828}">
+<ds:datastoreItem xmlns:ds="http://schemas.openxmlformats.org/officeDocument/2006/customXml" ds:itemID="{9F8CE7A2-BB81-43B9-B648-C66A954950D1}">
   <ds:schemaRefs>
     <ds:schemaRef ds:uri="http://schemas.openxmlformats.org/officeDocument/2006/bibliography"/>
   </ds:schemaRefs>

</xml_diff>